<commit_message>
sub-pipelines in name mapping
</commit_message>
<xml_diff>
--- a/documentation/file formats.docx
+++ b/documentation/file formats.docx
@@ -932,7 +932,6 @@
         <w:rPr>
           <w:lang w:val="en-US"/>
         </w:rPr>
-        <w:lastRenderedPageBreak/>
         <w:t xml:space="preserve">Pipeline </w:t>
       </w:r>
       <w:r>
@@ -1122,48 +1121,84 @@
     <w:p>
       <w:pPr>
         <w:pStyle w:val="HTMLPreformatted"/>
-      </w:pPr>
-      <w:r>
+        <w:rPr>
+          <w:lang w:val="en-US"/>
+        </w:rPr>
+      </w:pPr>
+      <w:r>
+        <w:rPr>
+          <w:lang w:val="en-US"/>
+        </w:rPr>
         <w:t>&lt;</w:t>
       </w:r>
-      <w:proofErr w:type="spellStart"/>
-      <w:r>
+      <w:proofErr w:type="gramStart"/>
+      <w:r>
+        <w:rPr>
+          <w:lang w:val="en-US"/>
+        </w:rPr>
         <w:t>mapping</w:t>
       </w:r>
-      <w:proofErr w:type="spellEnd"/>
-      <w:r>
+      <w:proofErr w:type="gramEnd"/>
+      <w:r>
+        <w:rPr>
+          <w:lang w:val="en-US"/>
+        </w:rPr>
         <w:t>&gt;</w:t>
       </w:r>
     </w:p>
     <w:p>
       <w:pPr>
         <w:pStyle w:val="HTMLPreformatted"/>
-      </w:pPr>
-      <w:r>
+        <w:rPr>
+          <w:lang w:val="en-US"/>
+        </w:rPr>
+      </w:pPr>
+      <w:r>
+        <w:rPr>
+          <w:lang w:val="en-US"/>
+        </w:rPr>
         <w:t xml:space="preserve">  &lt;</w:t>
       </w:r>
-      <w:proofErr w:type="spellStart"/>
-      <w:r>
+      <w:proofErr w:type="gramStart"/>
+      <w:r>
+        <w:rPr>
+          <w:lang w:val="en-US"/>
+        </w:rPr>
         <w:t>pipeline</w:t>
       </w:r>
-      <w:proofErr w:type="spellEnd"/>
-      <w:r>
+      <w:proofErr w:type="gramEnd"/>
+      <w:r>
+        <w:rPr>
+          <w:lang w:val="en-US"/>
+        </w:rPr>
         <w:t>&gt;+</w:t>
       </w:r>
     </w:p>
     <w:p>
       <w:pPr>
         <w:pStyle w:val="HTMLPreformatted"/>
-      </w:pPr>
-      <w:r>
+        <w:rPr>
+          <w:lang w:val="en-US"/>
+        </w:rPr>
+      </w:pPr>
+      <w:r>
+        <w:rPr>
+          <w:lang w:val="en-US"/>
+        </w:rPr>
         <w:t xml:space="preserve">      &lt;</w:t>
       </w:r>
-      <w:proofErr w:type="spellStart"/>
-      <w:r>
+      <w:proofErr w:type="gramStart"/>
+      <w:r>
+        <w:rPr>
+          <w:lang w:val="en-US"/>
+        </w:rPr>
         <w:t>node</w:t>
       </w:r>
-      <w:proofErr w:type="spellEnd"/>
-      <w:r>
+      <w:proofErr w:type="gramEnd"/>
+      <w:r>
+        <w:rPr>
+          <w:lang w:val="en-US"/>
+        </w:rPr>
         <w:t>&gt;+</w:t>
       </w:r>
     </w:p>
@@ -1263,6 +1298,20 @@
           <w:lang w:val="en-US"/>
         </w:rPr>
         <w:t xml:space="preserve">      &lt;parameter/&gt;+</w:t>
+      </w:r>
+    </w:p>
+    <w:p>
+      <w:pPr>
+        <w:pStyle w:val="HTMLPreformatted"/>
+        <w:rPr>
+          <w:lang w:val="en-US"/>
+        </w:rPr>
+      </w:pPr>
+      <w:r>
+        <w:rPr>
+          <w:lang w:val="en-US"/>
+        </w:rPr>
+        <w:t xml:space="preserve">      &lt;pipeline/&gt;*</w:t>
       </w:r>
     </w:p>
     <w:p>
@@ -1456,7 +1505,6 @@
           <w:rFonts w:eastAsiaTheme="minorHAnsi"/>
           <w:lang w:val="en-US"/>
         </w:rPr>
-        <w:lastRenderedPageBreak/>
         <w:t>pipeline</w:t>
       </w:r>
       <w:proofErr w:type="gramEnd"/>
@@ -1473,107 +1521,7 @@
           <w:szCs w:val="24"/>
           <w:lang w:val="en-US" w:eastAsia="de-DE"/>
         </w:rPr>
-        <w:t xml:space="preserve">defines the mapping of a single pipeline (implemented by the Jar artifact containing the mapping file). A </w:t>
-      </w:r>
-      <w:proofErr w:type="spellStart"/>
-      <w:r>
-        <w:rPr>
-          <w:rFonts w:ascii="Times New Roman" w:eastAsia="Times New Roman" w:hAnsi="Times New Roman" w:cs="Times New Roman"/>
-          <w:sz w:val="24"/>
-          <w:szCs w:val="24"/>
-          <w:lang w:val="en-US" w:eastAsia="de-DE"/>
-        </w:rPr>
-        <w:t>pipeline</w:t>
-      </w:r>
-      <w:proofErr w:type="spellEnd"/>
-      <w:r>
-        <w:rPr>
-          <w:rFonts w:ascii="Times New Roman" w:eastAsia="Times New Roman" w:hAnsi="Times New Roman" w:cs="Times New Roman"/>
-          <w:sz w:val="24"/>
-          <w:szCs w:val="24"/>
-          <w:lang w:val="en-US" w:eastAsia="de-DE"/>
-        </w:rPr>
-        <w:t xml:space="preserve"> </w:t>
-      </w:r>
-      <w:proofErr w:type="spellStart"/>
-      <w:r>
-        <w:rPr>
-          <w:rFonts w:ascii="Times New Roman" w:eastAsia="Times New Roman" w:hAnsi="Times New Roman" w:cs="Times New Roman"/>
-          <w:sz w:val="24"/>
-          <w:szCs w:val="24"/>
-          <w:lang w:val="en-US" w:eastAsia="de-DE"/>
-        </w:rPr>
-        <w:t>has</w:t>
-      </w:r>
-      <w:proofErr w:type="spellEnd"/>
-      <w:r>
-        <w:rPr>
-          <w:rFonts w:ascii="Times New Roman" w:eastAsia="Times New Roman" w:hAnsi="Times New Roman" w:cs="Times New Roman"/>
-          <w:sz w:val="24"/>
-          <w:szCs w:val="24"/>
-          <w:lang w:val="en-US" w:eastAsia="de-DE"/>
-        </w:rPr>
-        <w:t xml:space="preserve"> </w:t>
-      </w:r>
-      <w:proofErr w:type="spellStart"/>
-      <w:r>
-        <w:rPr>
-          <w:rFonts w:ascii="Times New Roman" w:eastAsia="Times New Roman" w:hAnsi="Times New Roman" w:cs="Times New Roman"/>
-          <w:sz w:val="24"/>
-          <w:szCs w:val="24"/>
-          <w:lang w:val="en-US" w:eastAsia="de-DE"/>
-        </w:rPr>
-        <w:t>the</w:t>
-      </w:r>
-      <w:proofErr w:type="spellEnd"/>
-      <w:r>
-        <w:rPr>
-          <w:rFonts w:ascii="Times New Roman" w:eastAsia="Times New Roman" w:hAnsi="Times New Roman" w:cs="Times New Roman"/>
-          <w:sz w:val="24"/>
-          <w:szCs w:val="24"/>
-          <w:lang w:val="en-US" w:eastAsia="de-DE"/>
-        </w:rPr>
-        <w:t xml:space="preserve"> </w:t>
-      </w:r>
-      <w:proofErr w:type="spellStart"/>
-      <w:r>
-        <w:rPr>
-          <w:rFonts w:ascii="Times New Roman" w:eastAsia="Times New Roman" w:hAnsi="Times New Roman" w:cs="Times New Roman"/>
-          <w:sz w:val="24"/>
-          <w:szCs w:val="24"/>
-          <w:lang w:val="en-US" w:eastAsia="de-DE"/>
-        </w:rPr>
-        <w:t>following</w:t>
-      </w:r>
-      <w:proofErr w:type="spellEnd"/>
-      <w:r>
-        <w:rPr>
-          <w:rFonts w:ascii="Times New Roman" w:eastAsia="Times New Roman" w:hAnsi="Times New Roman" w:cs="Times New Roman"/>
-          <w:sz w:val="24"/>
-          <w:szCs w:val="24"/>
-          <w:lang w:val="en-US" w:eastAsia="de-DE"/>
-        </w:rPr>
-        <w:t xml:space="preserve"> </w:t>
-      </w:r>
-      <w:proofErr w:type="spellStart"/>
-      <w:r>
-        <w:rPr>
-          <w:rFonts w:ascii="Times New Roman" w:eastAsia="Times New Roman" w:hAnsi="Times New Roman" w:cs="Times New Roman"/>
-          <w:sz w:val="24"/>
-          <w:szCs w:val="24"/>
-          <w:lang w:val="en-US" w:eastAsia="de-DE"/>
-        </w:rPr>
-        <w:t>attributes</w:t>
-      </w:r>
-      <w:proofErr w:type="spellEnd"/>
-      <w:r>
-        <w:rPr>
-          <w:rFonts w:ascii="Times New Roman" w:eastAsia="Times New Roman" w:hAnsi="Times New Roman" w:cs="Times New Roman"/>
-          <w:sz w:val="24"/>
-          <w:szCs w:val="24"/>
-          <w:lang w:val="en-US" w:eastAsia="de-DE"/>
-        </w:rPr>
-        <w:t>:</w:t>
+        <w:t>defines the mapping of a single pipeline (implemented by the Jar artifact containing the mapping file). A pipeline has the following attributes:</w:t>
       </w:r>
     </w:p>
     <w:p>
@@ -2004,79 +1952,8 @@
           <w:szCs w:val="24"/>
           <w:lang w:val="en-US" w:eastAsia="de-DE"/>
         </w:rPr>
-        <w:t xml:space="preserve">: </w:t>
-      </w:r>
-      <w:proofErr w:type="spellStart"/>
-      <w:r>
-        <w:rPr>
-          <w:rFonts w:ascii="Times New Roman" w:eastAsia="Times New Roman" w:hAnsi="Times New Roman" w:cs="Times New Roman"/>
-          <w:sz w:val="24"/>
-          <w:szCs w:val="24"/>
-          <w:lang w:val="en-US" w:eastAsia="de-DE"/>
-        </w:rPr>
-        <w:t>the</w:t>
-      </w:r>
-      <w:proofErr w:type="spellEnd"/>
-      <w:r>
-        <w:rPr>
-          <w:rFonts w:ascii="Times New Roman" w:eastAsia="Times New Roman" w:hAnsi="Times New Roman" w:cs="Times New Roman"/>
-          <w:sz w:val="24"/>
-          <w:szCs w:val="24"/>
-          <w:lang w:val="en-US" w:eastAsia="de-DE"/>
-        </w:rPr>
-        <w:t xml:space="preserve"> </w:t>
-      </w:r>
-      <w:proofErr w:type="spellStart"/>
-      <w:r>
-        <w:rPr>
-          <w:rFonts w:ascii="Times New Roman" w:eastAsia="Times New Roman" w:hAnsi="Times New Roman" w:cs="Times New Roman"/>
-          <w:sz w:val="24"/>
-          <w:szCs w:val="24"/>
-          <w:lang w:val="en-US" w:eastAsia="de-DE"/>
-        </w:rPr>
-        <w:t>logical</w:t>
-      </w:r>
-      <w:proofErr w:type="spellEnd"/>
-      <w:r>
-        <w:rPr>
-          <w:rFonts w:ascii="Times New Roman" w:eastAsia="Times New Roman" w:hAnsi="Times New Roman" w:cs="Times New Roman"/>
-          <w:sz w:val="24"/>
-          <w:szCs w:val="24"/>
-          <w:lang w:val="en-US" w:eastAsia="de-DE"/>
-        </w:rPr>
-        <w:t xml:space="preserve"> </w:t>
-      </w:r>
-      <w:proofErr w:type="spellStart"/>
-      <w:r>
-        <w:rPr>
-          <w:rFonts w:ascii="Times New Roman" w:eastAsia="Times New Roman" w:hAnsi="Times New Roman" w:cs="Times New Roman"/>
-          <w:sz w:val="24"/>
-          <w:szCs w:val="24"/>
-          <w:lang w:val="en-US" w:eastAsia="de-DE"/>
-        </w:rPr>
-        <w:t>algorithm</w:t>
-      </w:r>
-      <w:proofErr w:type="spellEnd"/>
-      <w:r>
-        <w:rPr>
-          <w:rFonts w:ascii="Times New Roman" w:eastAsia="Times New Roman" w:hAnsi="Times New Roman" w:cs="Times New Roman"/>
-          <w:sz w:val="24"/>
-          <w:szCs w:val="24"/>
-          <w:lang w:val="en-US" w:eastAsia="de-DE"/>
-        </w:rPr>
-        <w:t xml:space="preserve"> </w:t>
-      </w:r>
-      <w:proofErr w:type="spellStart"/>
-      <w:r>
-        <w:rPr>
-          <w:rFonts w:ascii="Times New Roman" w:eastAsia="Times New Roman" w:hAnsi="Times New Roman" w:cs="Times New Roman"/>
-          <w:sz w:val="24"/>
-          <w:szCs w:val="24"/>
-          <w:lang w:val="en-US" w:eastAsia="de-DE"/>
-        </w:rPr>
-        <w:t>name</w:t>
-      </w:r>
-      <w:proofErr w:type="spellEnd"/>
+        <w:t>: the logical algorithm name</w:t>
+      </w:r>
     </w:p>
     <w:p>
       <w:pPr>
@@ -2879,17 +2756,7 @@
           <w:szCs w:val="24"/>
           <w:lang w:val="en-US" w:eastAsia="de-DE"/>
         </w:rPr>
-        <w:t xml:space="preserve">defines the re-routing of a parameter from a given implementation component to another one. This is needed in case of generated sub-topologies, so that information about changing parameters can be sent to the correct implementing Storm </w:t>
-      </w:r>
-      <w:r>
-        <w:rPr>
-          <w:rFonts w:ascii="Times New Roman" w:eastAsia="Times New Roman" w:hAnsi="Times New Roman" w:cs="Times New Roman"/>
-          <w:sz w:val="24"/>
-          <w:szCs w:val="24"/>
-          <w:lang w:val="en-US" w:eastAsia="de-DE"/>
-        </w:rPr>
-        <w:lastRenderedPageBreak/>
-        <w:t>component. Basically, a manual implementation would realize this as part of the sub-topology implementation, but this requires two signals, one from the infrastructure to the sub-topology and a forward event to the implementing Storm component. Via the parameter mapping here, the signal can be sent directly in around half of the signal sending time of the manual implementation.</w:t>
+        <w:t>defines the re-routing of a parameter from a given implementation component to another one. This is needed in case of generated sub-topologies, so that information about changing parameters can be sent to the correct implementing Storm component. Basically, a manual implementation would realize this as part of the sub-topology implementation, but this requires two signals, one from the infrastructure to the sub-topology and a forward event to the implementing Storm component. Via the parameter mapping here, the signal can be sent directly in around half of the signal sending time of the manual implementation.</w:t>
       </w:r>
     </w:p>
     <w:p>
@@ -2995,6 +2862,40 @@
     </w:p>
     <w:p>
       <w:pPr>
+        <w:numPr>
+          <w:ilvl w:val="0"/>
+          <w:numId w:val="12"/>
+        </w:numPr>
+        <w:spacing w:before="100" w:beforeAutospacing="1" w:after="100" w:afterAutospacing="1" w:line="240" w:lineRule="auto"/>
+        <w:jc w:val="both"/>
+        <w:rPr>
+          <w:rFonts w:ascii="Times New Roman" w:eastAsia="Times New Roman" w:hAnsi="Times New Roman" w:cs="Times New Roman"/>
+          <w:sz w:val="24"/>
+          <w:szCs w:val="24"/>
+          <w:lang w:val="en-US" w:eastAsia="de-DE"/>
+        </w:rPr>
+      </w:pPr>
+      <w:proofErr w:type="gramStart"/>
+      <w:r>
+        <w:rPr>
+          <w:rStyle w:val="HTMLCode"/>
+          <w:rFonts w:eastAsiaTheme="minorHAnsi"/>
+        </w:rPr>
+        <w:t>pipeline</w:t>
+      </w:r>
+      <w:proofErr w:type="gramEnd"/>
+      <w:r>
+        <w:rPr>
+          <w:rFonts w:ascii="Times New Roman" w:eastAsia="Times New Roman" w:hAnsi="Times New Roman" w:cs="Times New Roman"/>
+          <w:sz w:val="24"/>
+          <w:szCs w:val="24"/>
+          <w:lang w:val="en-US" w:eastAsia="de-DE"/>
+        </w:rPr>
+        <w:t xml:space="preserve"> within a pipeline names a sub-pipeline to be started before. Just the name is considered.</w:t>
+      </w:r>
+    </w:p>
+    <w:p>
+      <w:pPr>
         <w:pStyle w:val="Heading2"/>
         <w:rPr>
           <w:lang w:val="en-US"/>
@@ -3044,9 +2945,13 @@
           <w:color w:val="365F91" w:themeColor="accent1" w:themeShade="BF"/>
           <w:sz w:val="28"/>
           <w:szCs w:val="28"/>
-        </w:rPr>
-      </w:pPr>
-      <w:r>
+          <w:lang w:val="en-US"/>
+        </w:rPr>
+      </w:pPr>
+      <w:r>
+        <w:rPr>
+          <w:lang w:val="en-US"/>
+        </w:rPr>
         <w:br w:type="page"/>
       </w:r>
     </w:p>
@@ -3055,7 +2960,6 @@
         <w:pStyle w:val="Heading1"/>
       </w:pPr>
       <w:r>
-        <w:lastRenderedPageBreak/>
         <w:t xml:space="preserve">Profiling </w:t>
       </w:r>
       <w:proofErr w:type="spellStart"/>
@@ -3097,21 +3001,7 @@
         <w:rPr>
           <w:lang w:val="en-US"/>
         </w:rPr>
-        <w:t xml:space="preserve">For making qualified automated decisions about similar algorithms in the same family, we may relay on statements of the algorithm designer / implementer (guarantees) or on actual measurements of the implemented algorithm. We focus on the </w:t>
-      </w:r>
-      <w:proofErr w:type="gramStart"/>
-      <w:r>
-        <w:rPr>
-          <w:lang w:val="en-US"/>
-        </w:rPr>
-        <w:t>latter,</w:t>
-      </w:r>
-      <w:proofErr w:type="gramEnd"/>
-      <w:r>
-        <w:rPr>
-          <w:lang w:val="en-US"/>
-        </w:rPr>
-        <w:t xml:space="preserve"> also as implementation problems in the algorithm may cause an algorithm to behave (partly) different than theoretical guarantees. Thus, such profiling may be one form of validation of an algorithm against its guarantees. </w:t>
+        <w:t xml:space="preserve">For making qualified automated decisions about similar algorithms in the same family, we may relay on statements of the algorithm designer / implementer (guarantees) or on actual measurements of the implemented algorithm. We focus on the latter, also as implementation problems in the algorithm may cause an algorithm to behave (partly) different than theoretical guarantees. Thus, such profiling may be one form of validation of an algorithm against its guarantees. </w:t>
       </w:r>
     </w:p>
     <w:p>
@@ -3472,87 +3362,7 @@
           <w:szCs w:val="24"/>
           <w:lang w:val="en-US" w:eastAsia="de-DE"/>
         </w:rPr>
-        <w:t xml:space="preserve"> and starts / executes the pipeline as long as defined by the profile control information. </w:t>
-      </w:r>
-      <w:proofErr w:type="spellStart"/>
-      <w:r>
-        <w:rPr>
-          <w:rFonts w:ascii="Times New Roman" w:eastAsia="Times New Roman" w:hAnsi="Times New Roman" w:cs="Times New Roman"/>
-          <w:sz w:val="24"/>
-          <w:szCs w:val="24"/>
-          <w:lang w:val="en-US" w:eastAsia="de-DE"/>
-        </w:rPr>
-        <w:t>Thereby</w:t>
-      </w:r>
-      <w:proofErr w:type="spellEnd"/>
-      <w:r>
-        <w:rPr>
-          <w:rFonts w:ascii="Times New Roman" w:eastAsia="Times New Roman" w:hAnsi="Times New Roman" w:cs="Times New Roman"/>
-          <w:sz w:val="24"/>
-          <w:szCs w:val="24"/>
-          <w:lang w:val="en-US" w:eastAsia="de-DE"/>
-        </w:rPr>
-        <w:t xml:space="preserve">, </w:t>
-      </w:r>
-      <w:proofErr w:type="spellStart"/>
-      <w:r>
-        <w:rPr>
-          <w:rFonts w:ascii="Times New Roman" w:eastAsia="Times New Roman" w:hAnsi="Times New Roman" w:cs="Times New Roman"/>
-          <w:sz w:val="24"/>
-          <w:szCs w:val="24"/>
-          <w:lang w:val="en-US" w:eastAsia="de-DE"/>
-        </w:rPr>
-        <w:t>the</w:t>
-      </w:r>
-      <w:proofErr w:type="spellEnd"/>
-      <w:r>
-        <w:rPr>
-          <w:rFonts w:ascii="Times New Roman" w:eastAsia="Times New Roman" w:hAnsi="Times New Roman" w:cs="Times New Roman"/>
-          <w:sz w:val="24"/>
-          <w:szCs w:val="24"/>
-          <w:lang w:val="en-US" w:eastAsia="de-DE"/>
-        </w:rPr>
-        <w:t xml:space="preserve"> </w:t>
-      </w:r>
-      <w:proofErr w:type="spellStart"/>
-      <w:r>
-        <w:rPr>
-          <w:rFonts w:ascii="Times New Roman" w:eastAsia="Times New Roman" w:hAnsi="Times New Roman" w:cs="Times New Roman"/>
-          <w:sz w:val="24"/>
-          <w:szCs w:val="24"/>
-          <w:lang w:val="en-US" w:eastAsia="de-DE"/>
-        </w:rPr>
-        <w:t>monitoring</w:t>
-      </w:r>
-      <w:proofErr w:type="spellEnd"/>
-      <w:r>
-        <w:rPr>
-          <w:rFonts w:ascii="Times New Roman" w:eastAsia="Times New Roman" w:hAnsi="Times New Roman" w:cs="Times New Roman"/>
-          <w:sz w:val="24"/>
-          <w:szCs w:val="24"/>
-          <w:lang w:val="en-US" w:eastAsia="de-DE"/>
-        </w:rPr>
-        <w:t xml:space="preserve"> </w:t>
-      </w:r>
-      <w:proofErr w:type="spellStart"/>
-      <w:r>
-        <w:rPr>
-          <w:rFonts w:ascii="Times New Roman" w:eastAsia="Times New Roman" w:hAnsi="Times New Roman" w:cs="Times New Roman"/>
-          <w:sz w:val="24"/>
-          <w:szCs w:val="24"/>
-          <w:lang w:val="en-US" w:eastAsia="de-DE"/>
-        </w:rPr>
-        <w:t>layer</w:t>
-      </w:r>
-      <w:proofErr w:type="spellEnd"/>
-      <w:r>
-        <w:rPr>
-          <w:rFonts w:ascii="Times New Roman" w:eastAsia="Times New Roman" w:hAnsi="Times New Roman" w:cs="Times New Roman"/>
-          <w:sz w:val="24"/>
-          <w:szCs w:val="24"/>
-          <w:lang w:val="en-US" w:eastAsia="de-DE"/>
-        </w:rPr>
-        <w:t xml:space="preserve"> </w:t>
+        <w:t xml:space="preserve"> and starts / executes the pipeline as long as defined by the profile control information. Thereby, the monitoring layer </w:t>
       </w:r>
     </w:p>
     <w:p>
@@ -3577,7 +3387,6 @@
           <w:szCs w:val="24"/>
           <w:lang w:val="en-US" w:eastAsia="de-DE"/>
         </w:rPr>
-        <w:lastRenderedPageBreak/>
         <w:t>collects</w:t>
       </w:r>
       <w:proofErr w:type="gramEnd"/>
@@ -3625,85 +3434,14 @@
           <w:lang w:val="en-US" w:eastAsia="de-DE"/>
         </w:rPr>
       </w:pPr>
-      <w:proofErr w:type="spellStart"/>
-      <w:r>
-        <w:rPr>
-          <w:rFonts w:ascii="Times New Roman" w:eastAsia="Times New Roman" w:hAnsi="Times New Roman" w:cs="Times New Roman"/>
-          <w:sz w:val="24"/>
-          <w:szCs w:val="24"/>
-          <w:lang w:val="en-US" w:eastAsia="de-DE"/>
-        </w:rPr>
-        <w:t>writes</w:t>
-      </w:r>
-      <w:proofErr w:type="spellEnd"/>
-      <w:r>
-        <w:rPr>
-          <w:rFonts w:ascii="Times New Roman" w:eastAsia="Times New Roman" w:hAnsi="Times New Roman" w:cs="Times New Roman"/>
-          <w:sz w:val="24"/>
-          <w:szCs w:val="24"/>
-          <w:lang w:val="en-US" w:eastAsia="de-DE"/>
-        </w:rPr>
-        <w:t xml:space="preserve"> </w:t>
-      </w:r>
-      <w:proofErr w:type="spellStart"/>
-      <w:r>
-        <w:rPr>
-          <w:rFonts w:ascii="Times New Roman" w:eastAsia="Times New Roman" w:hAnsi="Times New Roman" w:cs="Times New Roman"/>
-          <w:sz w:val="24"/>
-          <w:szCs w:val="24"/>
-          <w:lang w:val="en-US" w:eastAsia="de-DE"/>
-        </w:rPr>
-        <w:t>raw</w:t>
-      </w:r>
-      <w:proofErr w:type="spellEnd"/>
-      <w:r>
-        <w:rPr>
-          <w:rFonts w:ascii="Times New Roman" w:eastAsia="Times New Roman" w:hAnsi="Times New Roman" w:cs="Times New Roman"/>
-          <w:sz w:val="24"/>
-          <w:szCs w:val="24"/>
-          <w:lang w:val="en-US" w:eastAsia="de-DE"/>
-        </w:rPr>
-        <w:t xml:space="preserve"> </w:t>
-      </w:r>
-      <w:proofErr w:type="spellStart"/>
-      <w:r>
-        <w:rPr>
-          <w:rFonts w:ascii="Times New Roman" w:eastAsia="Times New Roman" w:hAnsi="Times New Roman" w:cs="Times New Roman"/>
-          <w:sz w:val="24"/>
-          <w:szCs w:val="24"/>
-          <w:lang w:val="en-US" w:eastAsia="de-DE"/>
-        </w:rPr>
-        <w:t>monitoring</w:t>
-      </w:r>
-      <w:proofErr w:type="spellEnd"/>
-      <w:r>
-        <w:rPr>
-          <w:rFonts w:ascii="Times New Roman" w:eastAsia="Times New Roman" w:hAnsi="Times New Roman" w:cs="Times New Roman"/>
-          <w:sz w:val="24"/>
-          <w:szCs w:val="24"/>
-          <w:lang w:val="en-US" w:eastAsia="de-DE"/>
-        </w:rPr>
-        <w:t xml:space="preserve"> </w:t>
-      </w:r>
-      <w:proofErr w:type="spellStart"/>
-      <w:r>
-        <w:rPr>
-          <w:rFonts w:ascii="Times New Roman" w:eastAsia="Times New Roman" w:hAnsi="Times New Roman" w:cs="Times New Roman"/>
-          <w:sz w:val="24"/>
-          <w:szCs w:val="24"/>
-          <w:lang w:val="en-US" w:eastAsia="de-DE"/>
-        </w:rPr>
-        <w:t>traces</w:t>
-      </w:r>
-      <w:proofErr w:type="spellEnd"/>
-      <w:r>
-        <w:rPr>
-          <w:rFonts w:ascii="Times New Roman" w:eastAsia="Times New Roman" w:hAnsi="Times New Roman" w:cs="Times New Roman"/>
-          <w:sz w:val="24"/>
-          <w:szCs w:val="24"/>
-          <w:lang w:val="en-US" w:eastAsia="de-DE"/>
-        </w:rPr>
-        <w:t xml:space="preserve">. </w:t>
+      <w:r>
+        <w:rPr>
+          <w:rFonts w:ascii="Times New Roman" w:eastAsia="Times New Roman" w:hAnsi="Times New Roman" w:cs="Times New Roman"/>
+          <w:sz w:val="24"/>
+          <w:szCs w:val="24"/>
+          <w:lang w:val="en-US" w:eastAsia="de-DE"/>
+        </w:rPr>
+        <w:t xml:space="preserve">writes raw monitoring traces. </w:t>
       </w:r>
     </w:p>
     <w:p>
@@ -4372,14 +4110,7 @@
         <w:rPr>
           <w:lang w:val="en-US"/>
         </w:rPr>
-        <w:t xml:space="preserve">Multiple runs of replaying data and monitoring the algorithm may be needed to cover at least basic important variations of Storm processing settings and parameter ranges. We provide a </w:t>
-      </w:r>
-      <w:r>
-        <w:rPr>
-          <w:lang w:val="en-US"/>
-        </w:rPr>
-        <w:lastRenderedPageBreak/>
-        <w:t xml:space="preserve">simple language for describing the control in a file called </w:t>
+        <w:t xml:space="preserve">Multiple runs of replaying data and monitoring the algorithm may be needed to cover at least basic important variations of Storm processing settings and parameter ranges. We provide a simple language for describing the control in a file called </w:t>
       </w:r>
       <w:r>
         <w:rPr>
@@ -4507,34 +4238,61 @@
         <w:rPr>
           <w:lang w:val="en-US"/>
         </w:rPr>
-        <w:t>Meaning that the algorithm shall be profiled with 4 worker/task/executor combinations namely (1</w:t>
+        <w:t xml:space="preserve">Meaning that the algorithm shall be profiled with 4 worker/task/executor combinations namely (1,1,1), (2,2,1), … and four different </w:t>
+      </w:r>
+      <w:r>
+        <w:rPr>
+          <w:rStyle w:val="HTMLCode"/>
+          <w:lang w:val="en-US"/>
+        </w:rPr>
+        <w:t>window</w:t>
+      </w:r>
+      <w:r>
+        <w:rPr>
+          <w:lang w:val="en-US"/>
+        </w:rPr>
+        <w:t xml:space="preserve"> settings, i.e., 16 times in total. Please note that we currently operate with a fixed separator (,) and that no space between the individual entries is allowed. </w:t>
+      </w:r>
+    </w:p>
+    <w:p>
+      <w:pPr>
+        <w:pStyle w:val="NormalWeb"/>
+        <w:rPr>
+          <w:lang w:val="en-US"/>
+        </w:rPr>
+      </w:pPr>
+      <w:r>
+        <w:rPr>
+          <w:lang w:val="en-US"/>
+        </w:rPr>
+        <w:t xml:space="preserve">Workers denote the workers for the algorithm, i.e., the infrastructure adds one for the source so that the number of workers here may also be 0 to indicate that source and algorithm shall run on the same worker. Although tasks must be stated explicitly, here also the value </w:t>
+      </w:r>
+      <w:r>
+        <w:rPr>
+          <w:rStyle w:val="HTMLCode"/>
+          <w:lang w:val="en-US"/>
+        </w:rPr>
+        <w:t>0</w:t>
+      </w:r>
+      <w:r>
+        <w:rPr>
+          <w:lang w:val="en-US"/>
+        </w:rPr>
+        <w:t xml:space="preserve"> can be used in order to indicate that the Storm default value shall be taken. </w:t>
       </w:r>
       <w:proofErr w:type="gramStart"/>
       <w:r>
         <w:rPr>
           <w:lang w:val="en-US"/>
         </w:rPr>
-        <w:t>,1,1</w:t>
+        <w:t>Similarly for executors.</w:t>
       </w:r>
       <w:proofErr w:type="gramEnd"/>
       <w:r>
         <w:rPr>
           <w:lang w:val="en-US"/>
         </w:rPr>
-        <w:t xml:space="preserve">), (2,2,1), … and four different </w:t>
-      </w:r>
-      <w:r>
-        <w:rPr>
-          <w:rStyle w:val="HTMLCode"/>
-          <w:lang w:val="en-US"/>
-        </w:rPr>
-        <w:t>window</w:t>
-      </w:r>
-      <w:r>
-        <w:rPr>
-          <w:lang w:val="en-US"/>
-        </w:rPr>
-        <w:t xml:space="preserve"> settings, i.e., 16 times in total. Please note that we currently operate with a fixed separator (,) and that no space between the individual entries is allowed. </w:t>
+        <w:t xml:space="preserve"> </w:t>
       </w:r>
     </w:p>
     <w:p>
@@ -4548,27 +4306,14 @@
         <w:rPr>
           <w:lang w:val="en-US"/>
         </w:rPr>
-        <w:t xml:space="preserve">Workers denote the workers for the algorithm, i.e., the infrastructure adds one for the source so that the number of workers here may also be 0 to indicate that source and algorithm shall run on the same worker. Although tasks must be stated explicitly, here also the value </w:t>
-      </w:r>
-      <w:r>
-        <w:rPr>
-          <w:rStyle w:val="HTMLCode"/>
-          <w:lang w:val="en-US"/>
-        </w:rPr>
-        <w:t>0</w:t>
-      </w:r>
-      <w:r>
-        <w:rPr>
-          <w:lang w:val="en-US"/>
-        </w:rPr>
-        <w:t xml:space="preserve"> can be used in order to indicate that the Storm default value shall be taken. </w:t>
+        <w:t>Optionally, the file may start with an import of a common (family) profiling artifact, e.g</w:t>
       </w:r>
       <w:proofErr w:type="gramStart"/>
       <w:r>
         <w:rPr>
           <w:lang w:val="en-US"/>
         </w:rPr>
-        <w:t>Similarly for executors.</w:t>
+        <w:t>.,</w:t>
       </w:r>
       <w:proofErr w:type="gramEnd"/>
       <w:r>
@@ -4580,51 +4325,23 @@
     </w:p>
     <w:p>
       <w:pPr>
-        <w:pStyle w:val="NormalWeb"/>
-        <w:rPr>
-          <w:lang w:val="en-US"/>
-        </w:rPr>
-      </w:pPr>
-      <w:r>
-        <w:rPr>
-          <w:lang w:val="en-US"/>
-        </w:rPr>
-        <w:t>Optionally, the file may start with an import of a common (family) profiling artifact, e.g</w:t>
-      </w:r>
+        <w:pStyle w:val="HTMLPreformatted"/>
+        <w:rPr>
+          <w:lang w:val="en-US"/>
+        </w:rPr>
+      </w:pPr>
       <w:proofErr w:type="gramStart"/>
       <w:r>
         <w:rPr>
           <w:lang w:val="en-US"/>
         </w:rPr>
-        <w:t>.,</w:t>
+        <w:t>import</w:t>
       </w:r>
       <w:proofErr w:type="gramEnd"/>
       <w:r>
         <w:rPr>
           <w:lang w:val="en-US"/>
         </w:rPr>
-        <w:t xml:space="preserve"> </w:t>
-      </w:r>
-    </w:p>
-    <w:p>
-      <w:pPr>
-        <w:pStyle w:val="HTMLPreformatted"/>
-        <w:rPr>
-          <w:lang w:val="en-US"/>
-        </w:rPr>
-      </w:pPr>
-      <w:proofErr w:type="gramStart"/>
-      <w:r>
-        <w:rPr>
-          <w:lang w:val="en-US"/>
-        </w:rPr>
-        <w:t>import</w:t>
-      </w:r>
-      <w:proofErr w:type="gramEnd"/>
-      <w:r>
-        <w:rPr>
-          <w:lang w:val="en-US"/>
-        </w:rPr>
         <w:t xml:space="preserve"> eu.qualimaster:correlationFamily:3.1-SNAPSHOT</w:t>
       </w:r>
     </w:p>
@@ -4634,19 +4351,11 @@
           <w:lang w:val="en-US"/>
         </w:rPr>
       </w:pPr>
-      <w:proofErr w:type="gramStart"/>
-      <w:r>
-        <w:rPr>
-          <w:lang w:val="en-US"/>
-        </w:rPr>
-        <w:t>which</w:t>
-      </w:r>
-      <w:proofErr w:type="gramEnd"/>
-      <w:r>
-        <w:rPr>
-          <w:lang w:val="en-US"/>
-        </w:rPr>
-        <w:t xml:space="preserve"> takes over the contents of the profile control file there (ignoring a given import) as well as the data file, but the actual algorithm may override control statements and data file (which then takes precedence). </w:t>
+      <w:r>
+        <w:rPr>
+          <w:lang w:val="en-US"/>
+        </w:rPr>
+        <w:t xml:space="preserve">which takes over the contents of the profile control file there (ignoring a given import) as well as the data file, but the actual algorithm may override control statements and data file (which then takes precedence). </w:t>
       </w:r>
     </w:p>
     <w:p>

</xml_diff>

<commit_message>
extension for multiple data files
</commit_message>
<xml_diff>
--- a/documentation/file formats.docx
+++ b/documentation/file formats.docx
@@ -137,7 +137,6 @@
         <w:rPr>
           <w:lang w:val="en-US"/>
         </w:rPr>
-        <w:lastRenderedPageBreak/>
         <w:t xml:space="preserve">Account </w:t>
       </w:r>
       <w:r>
@@ -295,6 +294,42 @@
           <w:lang w:val="en-US"/>
         </w:rPr>
       </w:pPr>
+      <w:r>
+        <w:rPr>
+          <w:lang w:val="en-US"/>
+        </w:rPr>
+        <w:t>twitter/</w:t>
+      </w:r>
+      <w:proofErr w:type="spellStart"/>
+      <w:r>
+        <w:rPr>
+          <w:lang w:val="en-US"/>
+        </w:rPr>
+        <w:t>katerina.passwd</w:t>
+      </w:r>
+      <w:proofErr w:type="spellEnd"/>
+      <w:r>
+        <w:rPr>
+          <w:lang w:val="en-US"/>
+        </w:rPr>
+        <w:t>=</w:t>
+      </w:r>
+      <w:proofErr w:type="spellStart"/>
+      <w:r>
+        <w:rPr>
+          <w:lang w:val="en-US"/>
+        </w:rPr>
+        <w:t>mySecret</w:t>
+      </w:r>
+      <w:proofErr w:type="spellEnd"/>
+    </w:p>
+    <w:p>
+      <w:pPr>
+        <w:pStyle w:val="HTMLPreformatted"/>
+        <w:rPr>
+          <w:lang w:val="en-US"/>
+        </w:rPr>
+      </w:pPr>
       <w:proofErr w:type="gramStart"/>
       <w:r>
         <w:rPr>
@@ -307,7 +342,7 @@
         <w:rPr>
           <w:lang w:val="en-US"/>
         </w:rPr>
-        <w:t>katerina.passwd</w:t>
+        <w:t>katerina.accessToken</w:t>
       </w:r>
       <w:proofErr w:type="spellEnd"/>
       <w:r>
@@ -322,44 +357,6 @@
         <w:rPr>
           <w:lang w:val="en-US"/>
         </w:rPr>
-        <w:t>mySecret</w:t>
-      </w:r>
-      <w:proofErr w:type="spellEnd"/>
-    </w:p>
-    <w:p>
-      <w:pPr>
-        <w:pStyle w:val="HTMLPreformatted"/>
-        <w:rPr>
-          <w:lang w:val="en-US"/>
-        </w:rPr>
-      </w:pPr>
-      <w:proofErr w:type="gramStart"/>
-      <w:r>
-        <w:rPr>
-          <w:lang w:val="en-US"/>
-        </w:rPr>
-        <w:t>twitter/</w:t>
-      </w:r>
-      <w:proofErr w:type="spellStart"/>
-      <w:r>
-        <w:rPr>
-          <w:lang w:val="en-US"/>
-        </w:rPr>
-        <w:t>katerina.accessToken</w:t>
-      </w:r>
-      <w:proofErr w:type="spellEnd"/>
-      <w:r>
-        <w:rPr>
-          <w:lang w:val="en-US"/>
-        </w:rPr>
-        <w:t>=</w:t>
-      </w:r>
-      <w:proofErr w:type="spellStart"/>
-      <w:proofErr w:type="gramEnd"/>
-      <w:r>
-        <w:rPr>
-          <w:lang w:val="en-US"/>
-        </w:rPr>
         <w:t>aabbbcc</w:t>
       </w:r>
       <w:proofErr w:type="spellEnd"/>
@@ -525,7 +522,6 @@
         <w:t xml:space="preserve"> entry = </w:t>
       </w:r>
       <w:proofErr w:type="spellStart"/>
-      <w:proofErr w:type="gramStart"/>
       <w:r>
         <w:rPr>
           <w:lang w:val="en-US"/>
@@ -537,14 +533,7 @@
         <w:rPr>
           <w:lang w:val="en-US"/>
         </w:rPr>
-        <w:t>(</w:t>
-      </w:r>
-      <w:proofErr w:type="gramEnd"/>
-      <w:r>
-        <w:rPr>
-          <w:lang w:val="en-US"/>
-        </w:rPr>
-        <w:t>"twitter/</w:t>
+        <w:t>("twitter/</w:t>
       </w:r>
       <w:proofErr w:type="spellStart"/>
       <w:r>
@@ -835,7 +824,6 @@
         <w:t xml:space="preserve"> </w:t>
       </w:r>
       <w:proofErr w:type="spellStart"/>
-      <w:proofErr w:type="gramStart"/>
       <w:r>
         <w:rPr>
           <w:lang w:val="en-US"/>
@@ -847,14 +835,7 @@
         <w:rPr>
           <w:lang w:val="en-US"/>
         </w:rPr>
-        <w:t>(</w:t>
-      </w:r>
-      <w:proofErr w:type="gramEnd"/>
-      <w:r>
-        <w:rPr>
-          <w:lang w:val="en-US"/>
-        </w:rPr>
-        <w:t xml:space="preserve">); // -&gt; </w:t>
+        <w:t xml:space="preserve">(); // -&gt; </w:t>
       </w:r>
       <w:proofErr w:type="spellStart"/>
       <w:r>
@@ -1434,7 +1415,6 @@
           <w:lang w:val="en-US" w:eastAsia="de-DE"/>
         </w:rPr>
       </w:pPr>
-      <w:proofErr w:type="gramStart"/>
       <w:r>
         <w:rPr>
           <w:rStyle w:val="HTMLCode"/>
@@ -1443,7 +1423,6 @@
         </w:rPr>
         <w:t>mapping</w:t>
       </w:r>
-      <w:proofErr w:type="gramEnd"/>
       <w:r>
         <w:rPr>
           <w:rFonts w:ascii="Times New Roman" w:eastAsia="Times New Roman" w:hAnsi="Times New Roman" w:cs="Times New Roman"/>
@@ -2880,6 +2859,7 @@
         <w:rPr>
           <w:rStyle w:val="HTMLCode"/>
           <w:rFonts w:eastAsiaTheme="minorHAnsi"/>
+          <w:lang w:val="en-US"/>
         </w:rPr>
         <w:t>pipeline</w:t>
       </w:r>
@@ -2958,23 +2938,16 @@
     <w:p>
       <w:pPr>
         <w:pStyle w:val="Heading1"/>
-      </w:pPr>
-      <w:r>
-        <w:t xml:space="preserve">Profiling </w:t>
-      </w:r>
-      <w:proofErr w:type="spellStart"/>
-      <w:r>
-        <w:t>control</w:t>
-      </w:r>
-      <w:proofErr w:type="spellEnd"/>
-      <w:r>
-        <w:t xml:space="preserve"> </w:t>
-      </w:r>
-      <w:proofErr w:type="spellStart"/>
-      <w:r>
-        <w:t>files</w:t>
-      </w:r>
-      <w:proofErr w:type="spellEnd"/>
+        <w:rPr>
+          <w:lang w:val="en-US"/>
+        </w:rPr>
+      </w:pPr>
+      <w:r>
+        <w:rPr>
+          <w:lang w:val="en-US"/>
+        </w:rPr>
+        <w:t>Profiling control files</w:t>
+      </w:r>
     </w:p>
     <w:p>
       <w:pPr>
@@ -3566,7 +3539,86 @@
         <w:rPr>
           <w:lang w:val="en-US"/>
         </w:rPr>
-        <w:t xml:space="preserve">. Multiple data files may follow if needed… </w:t>
+        <w:t>. Multiple data files</w:t>
+      </w:r>
+      <w:r>
+        <w:rPr>
+          <w:lang w:val="en-US"/>
+        </w:rPr>
+        <w:t>, e.g., with different input rates</w:t>
+      </w:r>
+      <w:r>
+        <w:rPr>
+          <w:lang w:val="en-US"/>
+        </w:rPr>
+        <w:t xml:space="preserve"> </w:t>
+      </w:r>
+      <w:r>
+        <w:rPr>
+          <w:lang w:val="en-US"/>
+        </w:rPr>
+        <w:t xml:space="preserve">are given by adding an index number after a minus as separator, e.g. </w:t>
+      </w:r>
+      <w:r>
+        <w:rPr>
+          <w:rStyle w:val="HTMLCode"/>
+          <w:lang w:val="en-US"/>
+        </w:rPr>
+        <w:t>profile</w:t>
+      </w:r>
+      <w:r>
+        <w:rPr>
+          <w:rStyle w:val="HTMLCode"/>
+          <w:lang w:val="en-US"/>
+        </w:rPr>
+        <w:t>-1</w:t>
+      </w:r>
+      <w:r>
+        <w:rPr>
+          <w:rStyle w:val="HTMLCode"/>
+          <w:lang w:val="en-US"/>
+        </w:rPr>
+        <w:t>.data</w:t>
+      </w:r>
+      <w:r>
+        <w:rPr>
+          <w:lang w:val="en-US"/>
+        </w:rPr>
+        <w:t>,</w:t>
+      </w:r>
+      <w:r>
+        <w:rPr>
+          <w:rStyle w:val="HTMLCode"/>
+          <w:lang w:val="en-US"/>
+        </w:rPr>
+        <w:t xml:space="preserve"> </w:t>
+      </w:r>
+      <w:r>
+        <w:rPr>
+          <w:rStyle w:val="HTMLCode"/>
+          <w:lang w:val="en-US"/>
+        </w:rPr>
+        <w:t>profile</w:t>
+      </w:r>
+      <w:r>
+        <w:rPr>
+          <w:rStyle w:val="HTMLCode"/>
+          <w:lang w:val="en-US"/>
+        </w:rPr>
+        <w:t>-2</w:t>
+      </w:r>
+      <w:r>
+        <w:rPr>
+          <w:rStyle w:val="HTMLCode"/>
+          <w:lang w:val="en-US"/>
+        </w:rPr>
+        <w:t>.data</w:t>
+      </w:r>
+      <w:r>
+        <w:rPr>
+          <w:lang w:val="en-US"/>
+        </w:rPr>
+        <w:t>. It is recommended to also keep a readme file explaining the contents of the different data files.</w:t>
       </w:r>
     </w:p>
     <w:p>
@@ -4191,40 +4243,33 @@
           <w:lang w:val="en-US"/>
         </w:rPr>
       </w:pPr>
+      <w:r>
+        <w:rPr>
+          <w:lang w:val="en-US"/>
+        </w:rPr>
+        <w:t>processing executors = 1,1,2,3</w:t>
+      </w:r>
+    </w:p>
+    <w:p>
+      <w:pPr>
+        <w:pStyle w:val="HTMLPreformatted"/>
+        <w:rPr>
+          <w:lang w:val="en-US"/>
+        </w:rPr>
+      </w:pPr>
       <w:proofErr w:type="gramStart"/>
       <w:r>
         <w:rPr>
           <w:lang w:val="en-US"/>
         </w:rPr>
-        <w:t>processing</w:t>
+        <w:t>parameter</w:t>
       </w:r>
       <w:proofErr w:type="gramEnd"/>
       <w:r>
         <w:rPr>
           <w:lang w:val="en-US"/>
         </w:rPr>
-        <w:t xml:space="preserve"> executors = 1,1,2,3</w:t>
-      </w:r>
-    </w:p>
-    <w:p>
-      <w:pPr>
-        <w:pStyle w:val="HTMLPreformatted"/>
-      </w:pPr>
-      <w:proofErr w:type="spellStart"/>
-      <w:r>
-        <w:t>parameter</w:t>
-      </w:r>
-      <w:proofErr w:type="spellEnd"/>
-      <w:r>
-        <w:t xml:space="preserve"> </w:t>
-      </w:r>
-      <w:proofErr w:type="spellStart"/>
-      <w:r>
-        <w:t>window</w:t>
-      </w:r>
-      <w:proofErr w:type="spellEnd"/>
-      <w:r>
-        <w:t xml:space="preserve">     = 400,500,600,1000</w:t>
+        <w:t xml:space="preserve"> window     = 400,500,600,1000</w:t>
       </w:r>
     </w:p>
     <w:p>
@@ -4238,7 +4283,21 @@
         <w:rPr>
           <w:lang w:val="en-US"/>
         </w:rPr>
-        <w:t xml:space="preserve">Meaning that the algorithm shall be profiled with 4 worker/task/executor combinations namely (1,1,1), (2,2,1), … and four different </w:t>
+        <w:t>Meaning that the algorithm shall be profiled with 4 worker/task/executor combinations namely (1</w:t>
+      </w:r>
+      <w:proofErr w:type="gramStart"/>
+      <w:r>
+        <w:rPr>
+          <w:lang w:val="en-US"/>
+        </w:rPr>
+        <w:t>,1,1</w:t>
+      </w:r>
+      <w:proofErr w:type="gramEnd"/>
+      <w:r>
+        <w:rPr>
+          <w:lang w:val="en-US"/>
+        </w:rPr>
+        <w:t xml:space="preserve">), (2,2,1), … and four different </w:t>
       </w:r>
       <w:r>
         <w:rPr>

</xml_diff>